<commit_message>
propogate reanalysis through methods. still need marss description
</commit_message>
<xml_diff>
--- a/Kouba_2024_Fish_hydrometrics_Supplement.docx
+++ b/Kouba_2024_Fish_hydrometrics_Supplement.docx
@@ -675,7 +675,7 @@
               <a:graphicData uri="http://schemas.openxmlformats.org/drawingml/2006/picture">
                 <pic:pic>
                   <pic:nvPicPr>
-                    <pic:cNvPr descr="Graphics%20and%20Supplements/Figure%20100.png" id="23" name="Picture"/>
+                    <pic:cNvPr descr="Graphics%20and%20Supplements/Figure%20S1.png" id="23" name="Picture"/>
                     <pic:cNvPicPr>
                       <a:picLocks noChangeArrowheads="1" noChangeAspect="1"/>
                     </pic:cNvPicPr>
@@ -1084,7 +1084,7 @@
     </w:p>
     <w:bookmarkEnd w:id="29"/>
     <w:bookmarkEnd w:id="30"/>
-    <w:bookmarkStart w:id="36" w:name="functional-flows-background"/>
+    <w:bookmarkStart w:id="35" w:name="functional-flows-background"/>
     <w:p>
       <w:pPr>
         <w:pStyle w:val="Heading1"/>
@@ -5156,12 +5156,12 @@
           <wp:inline>
             <wp:extent cx="5009989" cy="5932073"/>
             <wp:effectExtent b="0" l="0" r="0" t="0"/>
-            <wp:docPr descr="Figure 2: Figure 2 from Yarnell et al., 2020. Illustration of five functional flow categories identified for a mixed rain-snowmelt runoff river in California." title="" id="33" name="Picture"/>
+            <wp:docPr descr="(#supp-figfig2Yarnell2020)Figure 2 from Yarnell et al., 2020. Illustration of five functional flow categories identified for a mixed rain-snowmelt runoff river in California." title="" id="33" name="Picture"/>
             <a:graphic>
               <a:graphicData uri="http://schemas.openxmlformats.org/drawingml/2006/picture">
                 <pic:pic>
                   <pic:nvPicPr>
-                    <pic:cNvPr descr="Graphics%20and%20Supplements/Figure%20101.png" id="34" name="Picture"/>
+                    <pic:cNvPr descr="Graphics%20and%20Supplements/Figure%20S2.png" id="34" name="Picture"/>
                     <pic:cNvPicPr>
                       <a:picLocks noChangeArrowheads="1" noChangeAspect="1"/>
                     </pic:cNvPicPr>
@@ -5198,14 +5198,12 @@
       <w:pPr>
         <w:pStyle w:val="ImageCaption"/>
       </w:pPr>
-      <w:bookmarkStart w:id="35" w:name="fig:fig2Yarnell2020"/>
-      <w:bookmarkEnd w:id="35"/>
-      <w:r>
-        <w:t xml:space="preserve">Figure 2: Figure 2 from Yarnell et al., 2020. Illustration of five functional flow categories identified for a mixed rain-snowmelt runoff river in California.</w:t>
+      <w:r>
+        <w:t xml:space="preserve">(#supp-figfig2Yarnell2020)Figure 2 from Yarnell et al., 2020. Illustration of five functional flow categories identified for a mixed rain-snowmelt runoff river in California.</w:t>
       </w:r>
     </w:p>
-    <w:bookmarkEnd w:id="36"/>
-    <w:bookmarkStart w:id="42" w:name="X4a0b1fd30caa3903d668a37fc55f7e74f86f272"/>
+    <w:bookmarkEnd w:id="35"/>
+    <w:bookmarkStart w:id="41" w:name="X4a0b1fd30caa3903d668a37fc55f7e74f86f272"/>
     <w:p>
       <w:pPr>
         <w:pStyle w:val="Heading1"/>
@@ -5227,8 +5225,8 @@
       <w:pPr>
         <w:pStyle w:val="TableCaption"/>
       </w:pPr>
-      <w:bookmarkStart w:id="37" w:name="tab:customHydroMetricsTab"/>
-      <w:bookmarkEnd w:id="37"/>
+      <w:bookmarkStart w:id="36" w:name="tab:customHydroMetricsTab"/>
+      <w:bookmarkEnd w:id="36"/>
       <w:r>
         <w:t xml:space="preserve">Table 2:</w:t>
       </w:r>
@@ -6010,18 +6008,18 @@
           <wp:inline>
             <wp:extent cx="5334000" cy="3429000"/>
             <wp:effectExtent b="0" l="0" r="0" t="0"/>
-            <wp:docPr descr="Figure 3: Reconnection and disconnection dates are highlighted for one water year. Two example thresholds, 20 and 120 cfs (0.57 and 3.4 cms, respectively) are highlighted, which correspond to distinct river connectivity (and salmon habitat access) conditions in the Scott River watershed as observed at the Fort Jones gauge (see Results for more detail on selection of flow thresholds)." title="" id="39" name="Picture"/>
+            <wp:docPr descr="Figure 2: Reconnection and disconnection dates are highlighted for one water year. Two example thresholds, 20 and 120 cfs (0.57 and 3.4 cms, respectively) are highlighted, which correspond to distinct river connectivity (and salmon habitat access) conditions in the Scott River watershed as observed at the Fort Jones gauge (see Results for more detail on selection of flow thresholds)." title="" id="38" name="Picture"/>
             <a:graphic>
               <a:graphicData uri="http://schemas.openxmlformats.org/drawingml/2006/picture">
                 <pic:pic>
                   <pic:nvPicPr>
-                    <pic:cNvPr descr="Graphics%20and%20Supplements/Figure%20102.png" id="40" name="Picture"/>
+                    <pic:cNvPr descr="Graphics%20and%20Supplements/Figure%20S3.png" id="39" name="Picture"/>
                     <pic:cNvPicPr>
                       <a:picLocks noChangeArrowheads="1" noChangeAspect="1"/>
                     </pic:cNvPicPr>
                   </pic:nvPicPr>
                   <pic:blipFill>
-                    <a:blip r:embed="rId38"/>
+                    <a:blip r:embed="rId37"/>
                     <a:stretch>
                       <a:fillRect/>
                     </a:stretch>
@@ -6052,14 +6050,14 @@
       <w:pPr>
         <w:pStyle w:val="ImageCaption"/>
       </w:pPr>
-      <w:bookmarkStart w:id="41" w:name="fig:reconnectExplainerHydrograph"/>
-      <w:bookmarkEnd w:id="41"/>
-      <w:r>
-        <w:t xml:space="preserve">Figure 3: Reconnection and disconnection dates are highlighted for one water year. Two example thresholds, 20 and 120 cfs (0.57 and 3.4 cms, respectively) are highlighted, which correspond to distinct river connectivity (and salmon habitat access) conditions in the Scott River watershed as observed at the Fort Jones gauge (see Results for more detail on selection of flow thresholds).</w:t>
+      <w:bookmarkStart w:id="40" w:name="fig:reconnectExplainerHydrograph"/>
+      <w:bookmarkEnd w:id="40"/>
+      <w:r>
+        <w:t xml:space="preserve">Figure 2: Reconnection and disconnection dates are highlighted for one water year. Two example thresholds, 20 and 120 cfs (0.57 and 3.4 cms, respectively) are highlighted, which correspond to distinct river connectivity (and salmon habitat access) conditions in the Scott River watershed as observed at the Fort Jones gauge (see Results for more detail on selection of flow thresholds).</w:t>
       </w:r>
     </w:p>
-    <w:bookmarkEnd w:id="42"/>
-    <w:bookmarkStart w:id="48" w:name="screening-predictors-for-collinearity"/>
+    <w:bookmarkEnd w:id="41"/>
+    <w:bookmarkStart w:id="47" w:name="screening-predictors-for-collinearity"/>
     <w:p>
       <w:pPr>
         <w:pStyle w:val="Heading1"/>
@@ -6081,8 +6079,8 @@
       <w:pPr>
         <w:pStyle w:val="TableCaption"/>
       </w:pPr>
-      <w:bookmarkStart w:id="43" w:name="tab:predCorrScreeningTable"/>
-      <w:bookmarkEnd w:id="43"/>
+      <w:bookmarkStart w:id="42" w:name="tab:predCorrScreeningTable"/>
+      <w:bookmarkEnd w:id="42"/>
       <w:r>
         <w:t xml:space="preserve">Table 3:</w:t>
       </w:r>
@@ -7210,7 +7208,7 @@
         </w:tc>
       </w:tr>
     </w:tbl>
-    <w:bookmarkStart w:id="44" w:name="groups-1-and-2"/>
+    <w:bookmarkStart w:id="43" w:name="groups-1-and-2"/>
     <w:p>
       <w:pPr>
         <w:pStyle w:val="Heading2"/>
@@ -7290,8 +7288,8 @@
         <w:t xml:space="preserve">, experienced by the cohort as overwintering parr.</w:t>
       </w:r>
     </w:p>
-    <w:bookmarkEnd w:id="44"/>
-    <w:bookmarkStart w:id="45" w:name="group-3"/>
+    <w:bookmarkEnd w:id="43"/>
+    <w:bookmarkStart w:id="44" w:name="group-3"/>
     <w:p>
       <w:pPr>
         <w:pStyle w:val="Heading2"/>
@@ -7332,8 +7330,8 @@
         <w:t xml:space="preserve">as the most conceptually central metric to represent the amount of water passing through the watershed during the dry season before a cohort’s parents’ spawning.</w:t>
       </w:r>
     </w:p>
-    <w:bookmarkEnd w:id="45"/>
-    <w:bookmarkStart w:id="46" w:name="groups-4-and-5"/>
+    <w:bookmarkEnd w:id="44"/>
+    <w:bookmarkStart w:id="45" w:name="groups-4-and-5"/>
     <w:p>
       <w:pPr>
         <w:pStyle w:val="Heading2"/>
@@ -7383,8 +7381,8 @@
         <w:t xml:space="preserve">, the duration of wet season baseflow, to characterize the timing of the wet season experienced by a cohort of coho as overwintering juveniles.</w:t>
       </w:r>
     </w:p>
-    <w:bookmarkEnd w:id="46"/>
-    <w:bookmarkStart w:id="47" w:name="groups-6-and-7"/>
+    <w:bookmarkEnd w:id="45"/>
+    <w:bookmarkStart w:id="46" w:name="groups-6-and-7"/>
     <w:p>
       <w:pPr>
         <w:pStyle w:val="Heading2"/>
@@ -7455,9 +7453,9 @@
         <w:t xml:space="preserve">to better reflect the years in which an identifiable fall pulse occurred before the onset of the wet season.</w:t>
       </w:r>
     </w:p>
+    <w:bookmarkEnd w:id="46"/>
     <w:bookmarkEnd w:id="47"/>
-    <w:bookmarkEnd w:id="48"/>
-    <w:bookmarkStart w:id="54" w:name="ecological-data-features"/>
+    <w:bookmarkStart w:id="53" w:name="ecological-data-features"/>
     <w:p>
       <w:pPr>
         <w:pStyle w:val="Heading1"/>
@@ -7495,8 +7493,8 @@
       <w:pPr>
         <w:pStyle w:val="TableCaption"/>
       </w:pPr>
-      <w:bookmarkStart w:id="49" w:name="tab:ecoMetricsMonitoringTab"/>
-      <w:bookmarkEnd w:id="49"/>
+      <w:bookmarkStart w:id="48" w:name="tab:ecoMetricsMonitoringTab"/>
+      <w:bookmarkEnd w:id="48"/>
       <w:r>
         <w:t xml:space="preserve">Table 4:</w:t>
       </w:r>
@@ -9982,18 +9980,18 @@
           <wp:inline>
             <wp:extent cx="5334000" cy="6095999"/>
             <wp:effectExtent b="0" l="0" r="0" t="0"/>
-            <wp:docPr descr="Figure 4: Autocorrelation function estimates for all available ecological outcome records." title="" id="51" name="Picture"/>
+            <wp:docPr descr="Figure 3: Autocorrelation function estimates for all available ecological outcome records." title="" id="50" name="Picture"/>
             <a:graphic>
               <a:graphicData uri="http://schemas.openxmlformats.org/drawingml/2006/picture">
                 <pic:pic>
                   <pic:nvPicPr>
-                    <pic:cNvPr descr="Graphics%20and%20Supplements/Figure%20103.png" id="52" name="Picture"/>
+                    <pic:cNvPr descr="Graphics%20and%20Supplements/Figure%20S4.png" id="51" name="Picture"/>
                     <pic:cNvPicPr>
                       <a:picLocks noChangeArrowheads="1" noChangeAspect="1"/>
                     </pic:cNvPicPr>
                   </pic:nvPicPr>
                   <pic:blipFill>
-                    <a:blip r:embed="rId50"/>
+                    <a:blip r:embed="rId49"/>
                     <a:stretch>
                       <a:fillRect/>
                     </a:stretch>
@@ -10024,14 +10022,14 @@
       <w:pPr>
         <w:pStyle w:val="ImageCaption"/>
       </w:pPr>
-      <w:bookmarkStart w:id="53" w:name="fig:acfEcoRecords"/>
-      <w:bookmarkEnd w:id="53"/>
-      <w:r>
-        <w:t xml:space="preserve">Figure 4: Autocorrelation function estimates for all available ecological outcome records.</w:t>
+      <w:bookmarkStart w:id="52" w:name="fig:acfEcoRecords"/>
+      <w:bookmarkEnd w:id="52"/>
+      <w:r>
+        <w:t xml:space="preserve">Figure 3: Autocorrelation function estimates for all available ecological outcome records.</w:t>
       </w:r>
     </w:p>
-    <w:bookmarkEnd w:id="54"/>
-    <w:bookmarkStart w:id="75" w:name="statistical-method-details"/>
+    <w:bookmarkEnd w:id="53"/>
+    <w:bookmarkStart w:id="74" w:name="statistical-method-details"/>
     <w:p>
       <w:pPr>
         <w:pStyle w:val="Heading1"/>
@@ -10049,7 +10047,7 @@
         <w:t xml:space="preserve">Statistical Method Details</w:t>
       </w:r>
     </w:p>
-    <w:bookmarkStart w:id="61" w:name="Xfc2d1ced897537195bf2f5f2d2af574edf25252"/>
+    <w:bookmarkStart w:id="60" w:name="Xfc2d1ced897537195bf2f5f2d2af574edf25252"/>
     <w:p>
       <w:pPr>
         <w:pStyle w:val="Heading2"/>
@@ -10134,18 +10132,18 @@
           <wp:inline>
             <wp:extent cx="5334000" cy="6095999"/>
             <wp:effectExtent b="0" l="0" r="0" t="0"/>
-            <wp:docPr descr="Figure 5: Results of lasso regression to predict log-transformed coho and Chinook outcomes with Z-scored hydrologic metrics. Models with more coefficients explain a greater fraction of deviance in the dataset (middle panel), but also produce higher test errors (top panel), indicating some overfitting at lower lambda values. Higher values of lambda tend to shrink the absolute values of regression coefficients toward 0 (bottom panel)." title="" id="56" name="Picture"/>
+            <wp:docPr descr="Figure 4: Results of lasso regression to predict log-transformed coho and Chinook outcomes with Z-scored hydrologic metrics. Models with more coefficients explain a greater fraction of deviance in the dataset (middle panel), but also produce higher test errors (top panel), indicating some overfitting at lower lambda values. Higher values of lambda tend to shrink the absolute values of regression coefficients toward 0 (bottom panel)." title="" id="55" name="Picture"/>
             <a:graphic>
               <a:graphicData uri="http://schemas.openxmlformats.org/drawingml/2006/picture">
                 <pic:pic>
                   <pic:nvPicPr>
-                    <pic:cNvPr descr="Graphics%20and%20Supplements/Figure%20104.png" id="57" name="Picture"/>
+                    <pic:cNvPr descr="Graphics%20and%20Supplements/Figure%20S5.png" id="56" name="Picture"/>
                     <pic:cNvPicPr>
                       <a:picLocks noChangeArrowheads="1" noChangeAspect="1"/>
                     </pic:cNvPicPr>
                   </pic:nvPicPr>
                   <pic:blipFill>
-                    <a:blip r:embed="rId55"/>
+                    <a:blip r:embed="rId54"/>
                     <a:stretch>
                       <a:fillRect/>
                     </a:stretch>
@@ -10176,18 +10174,18 @@
       <w:pPr>
         <w:pStyle w:val="ImageCaption"/>
       </w:pPr>
-      <w:bookmarkStart w:id="58" w:name="fig:jpsLassoCohoChinook"/>
-      <w:bookmarkEnd w:id="58"/>
-      <w:r>
-        <w:t xml:space="preserve">Figure 5: Results of lasso regression to predict log-transformed coho and Chinook outcomes with Z-scored hydrologic metrics. Models with more coefficients explain a greater fraction of deviance in the dataset (middle panel), but also produce higher test errors (top panel), indicating some overfitting at lower lambda values. Higher values of lambda tend to shrink the absolute values of regression coefficients toward 0 (bottom panel).</w:t>
+      <w:bookmarkStart w:id="57" w:name="fig:jpsLassoCohoChinook"/>
+      <w:bookmarkEnd w:id="57"/>
+      <w:r>
+        <w:t xml:space="preserve">Figure 4: Results of lasso regression to predict log-transformed coho and Chinook outcomes with Z-scored hydrologic metrics. Models with more coefficients explain a greater fraction of deviance in the dataset (middle panel), but also produce higher test errors (top panel), indicating some overfitting at lower lambda values. Higher values of lambda tend to shrink the absolute values of regression coefficients toward 0 (bottom panel).</w:t>
       </w:r>
     </w:p>
     <w:p>
       <w:pPr>
         <w:pStyle w:val="TableCaption"/>
       </w:pPr>
-      <w:bookmarkStart w:id="59" w:name="tab:jpsCoefTableCoho"/>
-      <w:bookmarkEnd w:id="59"/>
+      <w:bookmarkStart w:id="58" w:name="tab:jpsCoefTableCoho"/>
+      <w:bookmarkEnd w:id="58"/>
       <w:r>
         <w:t xml:space="preserve">Table 5:</w:t>
       </w:r>
@@ -10905,8 +10903,8 @@
       <w:pPr>
         <w:pStyle w:val="TableCaption"/>
       </w:pPr>
-      <w:bookmarkStart w:id="60" w:name="tab:jpsCoefTableChinook"/>
-      <w:bookmarkEnd w:id="60"/>
+      <w:bookmarkStart w:id="59" w:name="tab:jpsCoefTableChinook"/>
+      <w:bookmarkEnd w:id="59"/>
       <w:r>
         <w:t xml:space="preserve">Table 6:</w:t>
       </w:r>
@@ -11758,8 +11756,8 @@
         </w:tc>
       </w:tr>
     </w:tbl>
-    <w:bookmarkEnd w:id="61"/>
-    <w:bookmarkStart w:id="74" w:name="marss-models"/>
+    <w:bookmarkEnd w:id="60"/>
+    <w:bookmarkStart w:id="73" w:name="marss-models"/>
     <w:p>
       <w:pPr>
         <w:pStyle w:val="Heading2"/>
@@ -11777,7 +11775,7 @@
         <w:t xml:space="preserve">MARSS Models</w:t>
       </w:r>
     </w:p>
-    <w:bookmarkStart w:id="68" w:name="X53ba3ae59a0a1d3d9001f54a4c1d9c8ec796c14"/>
+    <w:bookmarkStart w:id="67" w:name="X53ba3ae59a0a1d3d9001f54a4c1d9c8ec796c14"/>
     <w:p>
       <w:pPr>
         <w:pStyle w:val="Heading3"/>
@@ -11807,8 +11805,8 @@
       <w:pPr>
         <w:pStyle w:val="TableCaption"/>
       </w:pPr>
-      <w:bookmarkStart w:id="62" w:name="tab:MARSSSingleCovarTableCoho"/>
-      <w:bookmarkEnd w:id="62"/>
+      <w:bookmarkStart w:id="61" w:name="tab:MARSSSingleCovarTableCoho"/>
+      <w:bookmarkEnd w:id="61"/>
       <w:r>
         <w:t xml:space="preserve">Table 7:</w:t>
       </w:r>
@@ -14458,8 +14456,8 @@
       <w:pPr>
         <w:pStyle w:val="TableCaption"/>
       </w:pPr>
-      <w:bookmarkStart w:id="63" w:name="tab:MARSSSingleCovarTableChinook"/>
-      <w:bookmarkEnd w:id="63"/>
+      <w:bookmarkStart w:id="62" w:name="tab:MARSSSingleCovarTableChinook"/>
+      <w:bookmarkEnd w:id="62"/>
       <w:r>
         <w:t xml:space="preserve">Table 8:</w:t>
       </w:r>
@@ -16030,18 +16028,18 @@
           <wp:inline>
             <wp:extent cx="5334000" cy="6095999"/>
             <wp:effectExtent b="0" l="0" r="0" t="0"/>
-            <wp:docPr descr="Figure 6: Results of the three best single-hydrologic-covariate MARSS models to predict log-transformed Chinook and coho outcomes with Z-scored hydrologic metrics." title="" id="65" name="Picture"/>
+            <wp:docPr descr="Figure 5: Results of the three best single-hydrologic-covariate MARSS models to predict log-transformed Chinook and coho outcomes with Z-scored hydrologic metrics." title="" id="64" name="Picture"/>
             <a:graphic>
               <a:graphicData uri="http://schemas.openxmlformats.org/drawingml/2006/picture">
                 <pic:pic>
                   <pic:nvPicPr>
-                    <pic:cNvPr descr="Graphics%20and%20Supplements/Figure%20105.png" id="66" name="Picture"/>
+                    <pic:cNvPr descr="Graphics%20and%20Supplements/Figure%20S6.png" id="65" name="Picture"/>
                     <pic:cNvPicPr>
                       <a:picLocks noChangeArrowheads="1" noChangeAspect="1"/>
                     </pic:cNvPicPr>
                   </pic:nvPicPr>
                   <pic:blipFill>
-                    <a:blip r:embed="rId64"/>
+                    <a:blip r:embed="rId63"/>
                     <a:stretch>
                       <a:fillRect/>
                     </a:stretch>
@@ -16072,14 +16070,14 @@
       <w:pPr>
         <w:pStyle w:val="ImageCaption"/>
       </w:pPr>
-      <w:bookmarkStart w:id="67" w:name="fig:MARSSSingleCovars"/>
-      <w:bookmarkEnd w:id="67"/>
-      <w:r>
-        <w:t xml:space="preserve">Figure 6: Results of the three best single-hydrologic-covariate MARSS models to predict log-transformed Chinook and coho outcomes with Z-scored hydrologic metrics.</w:t>
+      <w:bookmarkStart w:id="66" w:name="fig:MARSSSingleCovars"/>
+      <w:bookmarkEnd w:id="66"/>
+      <w:r>
+        <w:t xml:space="preserve">Figure 5: Results of the three best single-hydrologic-covariate MARSS models to predict log-transformed Chinook and coho outcomes with Z-scored hydrologic metrics.</w:t>
       </w:r>
     </w:p>
-    <w:bookmarkEnd w:id="68"/>
-    <w:bookmarkStart w:id="73" w:name="Xc8a2b3538a05b09314eb37a2c4f11d2e1ddb61e"/>
+    <w:bookmarkEnd w:id="67"/>
+    <w:bookmarkStart w:id="72" w:name="Xc8a2b3538a05b09314eb37a2c4f11d2e1ddb61e"/>
     <w:p>
       <w:pPr>
         <w:pStyle w:val="Heading3"/>
@@ -24752,18 +24750,18 @@
           <wp:inline>
             <wp:extent cx="5334000" cy="6095999"/>
             <wp:effectExtent b="0" l="0" r="0" t="0"/>
-            <wp:docPr descr="Figure 7: Results of MARSS to predict log-transformed Chinook outcomes with Z-scored hydrologic metrics plus spawner data." title="" id="70" name="Picture"/>
+            <wp:docPr descr="Figure 6: Results of MARSS to predict log-transformed Chinook outcomes with Z-scored hydrologic metrics plus spawner data." title="" id="69" name="Picture"/>
             <a:graphic>
               <a:graphicData uri="http://schemas.openxmlformats.org/drawingml/2006/picture">
                 <pic:pic>
                   <pic:nvPicPr>
-                    <pic:cNvPr descr="Graphics%20and%20Supplements/Figure%20106.png" id="71" name="Picture"/>
+                    <pic:cNvPr descr="Graphics%20and%20Supplements/Figure%20S7.png" id="70" name="Picture"/>
                     <pic:cNvPicPr>
                       <a:picLocks noChangeArrowheads="1" noChangeAspect="1"/>
                     </pic:cNvPicPr>
                   </pic:nvPicPr>
                   <pic:blipFill>
-                    <a:blip r:embed="rId69"/>
+                    <a:blip r:embed="rId68"/>
                     <a:stretch>
                       <a:fillRect/>
                     </a:stretch>
@@ -24794,16 +24792,16 @@
       <w:pPr>
         <w:pStyle w:val="ImageCaption"/>
       </w:pPr>
-      <w:bookmarkStart w:id="72" w:name="fig:MARSSHydroPlusSpawn"/>
-      <w:bookmarkEnd w:id="72"/>
-      <w:r>
-        <w:t xml:space="preserve">Figure 7: Results of MARSS to predict log-transformed Chinook outcomes with Z-scored hydrologic metrics plus spawner data.</w:t>
+      <w:bookmarkStart w:id="71" w:name="fig:MARSSHydroPlusSpawn"/>
+      <w:bookmarkEnd w:id="71"/>
+      <w:r>
+        <w:t xml:space="preserve">Figure 6: Results of MARSS to predict log-transformed Chinook outcomes with Z-scored hydrologic metrics plus spawner data.</w:t>
       </w:r>
     </w:p>
+    <w:bookmarkEnd w:id="72"/>
     <w:bookmarkEnd w:id="73"/>
     <w:bookmarkEnd w:id="74"/>
-    <w:bookmarkEnd w:id="75"/>
-    <w:bookmarkStart w:id="207" w:name="references"/>
+    <w:bookmarkStart w:id="206" w:name="references"/>
     <w:p>
       <w:pPr>
         <w:pStyle w:val="Heading1"/>
@@ -24812,8 +24810,8 @@
         <w:t xml:space="preserve">References</w:t>
       </w:r>
     </w:p>
-    <w:bookmarkStart w:id="206" w:name="refs"/>
-    <w:bookmarkStart w:id="77" w:name="ref-AceroTrianaEtAlAssessing2021"/>
+    <w:bookmarkStart w:id="205" w:name="refs"/>
+    <w:bookmarkStart w:id="76" w:name="ref-AceroTrianaEtAlAssessing2021"/>
     <w:p>
       <w:pPr>
         <w:pStyle w:val="Bibliography"/>
@@ -24846,7 +24844,7 @@
       <w:r>
         <w:t xml:space="preserve"> </w:t>
       </w:r>
-      <w:hyperlink r:id="rId76">
+      <w:hyperlink r:id="rId75">
         <w:r>
           <w:rPr>
             <w:rStyle w:val="Hyperlink"/>
@@ -24858,8 +24856,8 @@
         <w:t xml:space="preserve">.</w:t>
       </w:r>
     </w:p>
-    <w:bookmarkEnd w:id="77"/>
-    <w:bookmarkStart w:id="78" w:name="ref-AgrawalEtAlPREDICTING2005"/>
+    <w:bookmarkEnd w:id="76"/>
+    <w:bookmarkStart w:id="77" w:name="ref-AgrawalEtAlPREDICTING2005"/>
     <w:p>
       <w:pPr>
         <w:pStyle w:val="Bibliography"/>
@@ -24895,8 +24893,8 @@
         <w:t xml:space="preserve">National Marine Fisheries Service.</w:t>
       </w:r>
     </w:p>
-    <w:bookmarkEnd w:id="78"/>
-    <w:bookmarkStart w:id="80" w:name="Xfe85aaf6e2d7613f66c86b598b0f3ca2e949f9e"/>
+    <w:bookmarkEnd w:id="77"/>
+    <w:bookmarkStart w:id="79" w:name="Xfe85aaf6e2d7613f66c86b598b0f3ca2e949f9e"/>
     <w:p>
       <w:pPr>
         <w:pStyle w:val="Bibliography"/>
@@ -24989,7 +24987,7 @@
       <w:r>
         <w:t xml:space="preserve"> </w:t>
       </w:r>
-      <w:hyperlink r:id="rId79">
+      <w:hyperlink r:id="rId78">
         <w:r>
           <w:rPr>
             <w:rStyle w:val="Hyperlink"/>
@@ -25001,8 +24999,8 @@
         <w:t xml:space="preserve">.</w:t>
       </w:r>
     </w:p>
-    <w:bookmarkEnd w:id="80"/>
-    <w:bookmarkStart w:id="82" w:name="ref-ArrianaBrandEtAlProjecting2011"/>
+    <w:bookmarkEnd w:id="79"/>
+    <w:bookmarkStart w:id="81" w:name="ref-ArrianaBrandEtAlProjecting2011"/>
     <w:p>
       <w:pPr>
         <w:pStyle w:val="Bibliography"/>
@@ -25035,7 +25033,7 @@
       <w:r>
         <w:t xml:space="preserve"> </w:t>
       </w:r>
-      <w:hyperlink r:id="rId81">
+      <w:hyperlink r:id="rId80">
         <w:r>
           <w:rPr>
             <w:rStyle w:val="Hyperlink"/>
@@ -25047,8 +25045,8 @@
         <w:t xml:space="preserve">.</w:t>
       </w:r>
     </w:p>
-    <w:bookmarkEnd w:id="82"/>
-    <w:bookmarkStart w:id="84" w:name="ref-ArthingtonEtAlTEMPORARY2014"/>
+    <w:bookmarkEnd w:id="81"/>
+    <w:bookmarkStart w:id="83" w:name="ref-ArthingtonEtAlTEMPORARY2014"/>
     <w:p>
       <w:pPr>
         <w:pStyle w:val="Bibliography"/>
@@ -25105,7 +25103,7 @@
       <w:r>
         <w:t xml:space="preserve"> </w:t>
       </w:r>
-      <w:hyperlink r:id="rId83">
+      <w:hyperlink r:id="rId82">
         <w:r>
           <w:rPr>
             <w:rStyle w:val="Hyperlink"/>
@@ -25117,8 +25115,8 @@
         <w:t xml:space="preserve">.</w:t>
       </w:r>
     </w:p>
-    <w:bookmarkEnd w:id="84"/>
-    <w:bookmarkStart w:id="86" w:name="ref-AyllonEtAlSpatiotemporal2014"/>
+    <w:bookmarkEnd w:id="83"/>
+    <w:bookmarkStart w:id="85" w:name="ref-AyllonEtAlSpatiotemporal2014"/>
     <w:p>
       <w:pPr>
         <w:pStyle w:val="Bibliography"/>
@@ -25151,7 +25149,7 @@
       <w:r>
         <w:t xml:space="preserve"> </w:t>
       </w:r>
-      <w:hyperlink r:id="rId85">
+      <w:hyperlink r:id="rId84">
         <w:r>
           <w:rPr>
             <w:rStyle w:val="Hyperlink"/>
@@ -25163,8 +25161,8 @@
         <w:t xml:space="preserve">.</w:t>
       </w:r>
     </w:p>
-    <w:bookmarkEnd w:id="86"/>
-    <w:bookmarkStart w:id="88" w:name="ref-BoothEtAlDetermining2014"/>
+    <w:bookmarkEnd w:id="85"/>
+    <w:bookmarkStart w:id="87" w:name="ref-BoothEtAlDetermining2014"/>
     <w:p>
       <w:pPr>
         <w:pStyle w:val="Bibliography"/>
@@ -25215,7 +25213,7 @@
       <w:r>
         <w:t xml:space="preserve"> </w:t>
       </w:r>
-      <w:hyperlink r:id="rId87">
+      <w:hyperlink r:id="rId86">
         <w:r>
           <w:rPr>
             <w:rStyle w:val="Hyperlink"/>
@@ -25227,8 +25225,8 @@
         <w:t xml:space="preserve">.</w:t>
       </w:r>
     </w:p>
-    <w:bookmarkEnd w:id="88"/>
-    <w:bookmarkStart w:id="90" w:name="ref-BourretEtAlDiversity2016"/>
+    <w:bookmarkEnd w:id="87"/>
+    <w:bookmarkStart w:id="89" w:name="ref-BourretEtAlDiversity2016"/>
     <w:p>
       <w:pPr>
         <w:pStyle w:val="Bibliography"/>
@@ -25273,7 +25271,7 @@
       <w:r>
         <w:t xml:space="preserve"> </w:t>
       </w:r>
-      <w:hyperlink r:id="rId89">
+      <w:hyperlink r:id="rId88">
         <w:r>
           <w:rPr>
             <w:rStyle w:val="Hyperlink"/>
@@ -25285,8 +25283,8 @@
         <w:t xml:space="preserve">.</w:t>
       </w:r>
     </w:p>
-    <w:bookmarkEnd w:id="90"/>
-    <w:bookmarkStart w:id="92" w:name="ref-BowerEtAlQuantifying2022"/>
+    <w:bookmarkEnd w:id="89"/>
+    <w:bookmarkStart w:id="91" w:name="ref-BowerEtAlQuantifying2022"/>
     <w:p>
       <w:pPr>
         <w:pStyle w:val="Bibliography"/>
@@ -25328,7 +25326,7 @@
       <w:r>
         <w:t xml:space="preserve"> </w:t>
       </w:r>
-      <w:hyperlink r:id="rId91">
+      <w:hyperlink r:id="rId90">
         <w:r>
           <w:rPr>
             <w:rStyle w:val="Hyperlink"/>
@@ -25340,8 +25338,8 @@
         <w:t xml:space="preserve">.</w:t>
       </w:r>
     </w:p>
-    <w:bookmarkEnd w:id="92"/>
-    <w:bookmarkStart w:id="94" w:name="ref-BradfordEtAlEmpirical1997"/>
+    <w:bookmarkEnd w:id="91"/>
+    <w:bookmarkStart w:id="93" w:name="ref-BradfordEtAlEmpirical1997"/>
     <w:p>
       <w:pPr>
         <w:pStyle w:val="Bibliography"/>
@@ -25431,7 +25429,7 @@
       <w:r>
         <w:t xml:space="preserve"> </w:t>
       </w:r>
-      <w:hyperlink r:id="rId93">
+      <w:hyperlink r:id="rId92">
         <w:r>
           <w:rPr>
             <w:rStyle w:val="Hyperlink"/>
@@ -25443,8 +25441,8 @@
         <w:t xml:space="preserve">.</w:t>
       </w:r>
     </w:p>
-    <w:bookmarkEnd w:id="94"/>
-    <w:bookmarkStart w:id="96" w:name="ref-BradleyEtAlHydroecological2017"/>
+    <w:bookmarkEnd w:id="93"/>
+    <w:bookmarkStart w:id="95" w:name="ref-BradleyEtAlHydroecological2017"/>
     <w:p>
       <w:pPr>
         <w:pStyle w:val="Bibliography"/>
@@ -25477,7 +25475,7 @@
       <w:r>
         <w:t xml:space="preserve"> </w:t>
       </w:r>
-      <w:hyperlink r:id="rId95">
+      <w:hyperlink r:id="rId94">
         <w:r>
           <w:rPr>
             <w:rStyle w:val="Hyperlink"/>
@@ -25489,8 +25487,8 @@
         <w:t xml:space="preserve">.</w:t>
       </w:r>
     </w:p>
-    <w:bookmarkEnd w:id="96"/>
-    <w:bookmarkStart w:id="98" w:name="ref-BrownEtAlHistorical1994"/>
+    <w:bookmarkEnd w:id="95"/>
+    <w:bookmarkStart w:id="97" w:name="ref-BrownEtAlHistorical1994"/>
     <w:p>
       <w:pPr>
         <w:pStyle w:val="Bibliography"/>
@@ -25568,7 +25566,7 @@
       <w:r>
         <w:t xml:space="preserve"> </w:t>
       </w:r>
-      <w:hyperlink r:id="rId97">
+      <w:hyperlink r:id="rId96">
         <w:r>
           <w:rPr>
             <w:rStyle w:val="Hyperlink"/>
@@ -25580,8 +25578,8 @@
         <w:t xml:space="preserve">.</w:t>
       </w:r>
     </w:p>
-    <w:bookmarkEnd w:id="98"/>
-    <w:bookmarkStart w:id="100" w:name="ref-BrummerEtAlQuantitative2016"/>
+    <w:bookmarkEnd w:id="97"/>
+    <w:bookmarkStart w:id="99" w:name="ref-BrummerEtAlQuantitative2016"/>
     <w:p>
       <w:pPr>
         <w:pStyle w:val="Bibliography"/>
@@ -25680,7 +25678,7 @@
       <w:r>
         <w:t xml:space="preserve"> </w:t>
       </w:r>
-      <w:hyperlink r:id="rId99">
+      <w:hyperlink r:id="rId98">
         <w:r>
           <w:rPr>
             <w:rStyle w:val="Hyperlink"/>
@@ -25692,8 +25690,8 @@
         <w:t xml:space="preserve">.</w:t>
       </w:r>
     </w:p>
-    <w:bookmarkEnd w:id="100"/>
-    <w:bookmarkStart w:id="102" w:name="ref-BunnArthingtonBasic2002"/>
+    <w:bookmarkEnd w:id="99"/>
+    <w:bookmarkStart w:id="101" w:name="ref-BunnArthingtonBasic2002"/>
     <w:p>
       <w:pPr>
         <w:pStyle w:val="Bibliography"/>
@@ -25771,7 +25769,7 @@
       <w:r>
         <w:t xml:space="preserve"> </w:t>
       </w:r>
-      <w:hyperlink r:id="rId101">
+      <w:hyperlink r:id="rId100">
         <w:r>
           <w:rPr>
             <w:rStyle w:val="Hyperlink"/>
@@ -25783,8 +25781,8 @@
         <w:t xml:space="preserve">.</w:t>
       </w:r>
     </w:p>
-    <w:bookmarkEnd w:id="102"/>
-    <w:bookmarkStart w:id="104" w:name="ref-BustardNarverAspects1975"/>
+    <w:bookmarkEnd w:id="101"/>
+    <w:bookmarkStart w:id="103" w:name="ref-BustardNarverAspects1975"/>
     <w:p>
       <w:pPr>
         <w:pStyle w:val="Bibliography"/>
@@ -25871,7 +25869,7 @@
       <w:r>
         <w:t xml:space="preserve"> </w:t>
       </w:r>
-      <w:hyperlink r:id="rId103">
+      <w:hyperlink r:id="rId102">
         <w:r>
           <w:rPr>
             <w:rStyle w:val="Hyperlink"/>
@@ -25883,8 +25881,8 @@
         <w:t xml:space="preserve">.</w:t>
       </w:r>
     </w:p>
-    <w:bookmarkEnd w:id="104"/>
-    <w:bookmarkStart w:id="105" w:name="Xb4d3db7e7294d8bf7c69eeac4e89233dc761402"/>
+    <w:bookmarkEnd w:id="103"/>
+    <w:bookmarkStart w:id="104" w:name="Xb4d3db7e7294d8bf7c69eeac4e89233dc761402"/>
     <w:p>
       <w:pPr>
         <w:pStyle w:val="Bibliography"/>
@@ -25920,8 +25918,8 @@
         <w:t xml:space="preserve">.”</w:t>
       </w:r>
     </w:p>
-    <w:bookmarkEnd w:id="105"/>
-    <w:bookmarkStart w:id="107" w:name="ref-CartwrightEtAlPutting2017"/>
+    <w:bookmarkEnd w:id="104"/>
+    <w:bookmarkStart w:id="106" w:name="ref-CartwrightEtAlPutting2017"/>
     <w:p>
       <w:pPr>
         <w:pStyle w:val="Bibliography"/>
@@ -26014,7 +26012,7 @@
       <w:r>
         <w:t xml:space="preserve"> </w:t>
       </w:r>
-      <w:hyperlink r:id="rId106">
+      <w:hyperlink r:id="rId105">
         <w:r>
           <w:rPr>
             <w:rStyle w:val="Hyperlink"/>
@@ -26026,8 +26024,8 @@
         <w:t xml:space="preserve">.</w:t>
       </w:r>
     </w:p>
-    <w:bookmarkEnd w:id="107"/>
-    <w:bookmarkStart w:id="109" w:name="ref-CatfordEtAlSpecies2014"/>
+    <w:bookmarkEnd w:id="106"/>
+    <w:bookmarkStart w:id="108" w:name="ref-CatfordEtAlSpecies2014"/>
     <w:p>
       <w:pPr>
         <w:pStyle w:val="Bibliography"/>
@@ -26066,7 +26064,7 @@
       <w:r>
         <w:t xml:space="preserve"> </w:t>
       </w:r>
-      <w:hyperlink r:id="rId108">
+      <w:hyperlink r:id="rId107">
         <w:r>
           <w:rPr>
             <w:rStyle w:val="Hyperlink"/>
@@ -26078,8 +26076,8 @@
         <w:t xml:space="preserve">.</w:t>
       </w:r>
     </w:p>
-    <w:bookmarkEnd w:id="109"/>
-    <w:bookmarkStart w:id="110" w:name="ref-ChowdhuryDriverEcohydrological2007"/>
+    <w:bookmarkEnd w:id="108"/>
+    <w:bookmarkStart w:id="109" w:name="ref-ChowdhuryDriverEcohydrological2007"/>
     <w:p>
       <w:pPr>
         <w:pStyle w:val="Bibliography"/>
@@ -26239,8 +26237,8 @@
         <w:t xml:space="preserve">.</w:t>
       </w:r>
     </w:p>
-    <w:bookmarkEnd w:id="110"/>
-    <w:bookmarkStart w:id="112" w:name="ref-DaneshvarEtAlResponse2017"/>
+    <w:bookmarkEnd w:id="109"/>
+    <w:bookmarkStart w:id="111" w:name="ref-DaneshvarEtAlResponse2017"/>
     <w:p>
       <w:pPr>
         <w:pStyle w:val="Bibliography"/>
@@ -26273,7 +26271,7 @@
       <w:r>
         <w:t xml:space="preserve"> </w:t>
       </w:r>
-      <w:hyperlink r:id="rId111">
+      <w:hyperlink r:id="rId110">
         <w:r>
           <w:rPr>
             <w:rStyle w:val="Hyperlink"/>
@@ -26285,8 +26283,8 @@
         <w:t xml:space="preserve">.</w:t>
       </w:r>
     </w:p>
-    <w:bookmarkEnd w:id="112"/>
-    <w:bookmarkStart w:id="114" w:name="ref-DeWeberPetersonComparing2020"/>
+    <w:bookmarkEnd w:id="111"/>
+    <w:bookmarkStart w:id="113" w:name="ref-DeWeberPetersonComparing2020"/>
     <w:p>
       <w:pPr>
         <w:pStyle w:val="Bibliography"/>
@@ -26370,7 +26368,7 @@
       <w:r>
         <w:t xml:space="preserve"> </w:t>
       </w:r>
-      <w:hyperlink r:id="rId113">
+      <w:hyperlink r:id="rId112">
         <w:r>
           <w:rPr>
             <w:rStyle w:val="Hyperlink"/>
@@ -26382,8 +26380,8 @@
         <w:t xml:space="preserve">.</w:t>
       </w:r>
     </w:p>
-    <w:bookmarkEnd w:id="114"/>
-    <w:bookmarkStart w:id="116" w:name="ref-GaoEtAlHydrological2020"/>
+    <w:bookmarkEnd w:id="113"/>
+    <w:bookmarkStart w:id="115" w:name="ref-GaoEtAlHydrological2020"/>
     <w:p>
       <w:pPr>
         <w:pStyle w:val="Bibliography"/>
@@ -26434,7 +26432,7 @@
       <w:r>
         <w:t xml:space="preserve"> </w:t>
       </w:r>
-      <w:hyperlink r:id="rId115">
+      <w:hyperlink r:id="rId114">
         <w:r>
           <w:rPr>
             <w:rStyle w:val="Hyperlink"/>
@@ -26446,8 +26444,8 @@
         <w:t xml:space="preserve">.</w:t>
       </w:r>
     </w:p>
-    <w:bookmarkEnd w:id="116"/>
-    <w:bookmarkStart w:id="117" w:name="ref-GrootMargolisLife1991"/>
+    <w:bookmarkEnd w:id="115"/>
+    <w:bookmarkStart w:id="116" w:name="ref-GrootMargolisLife1991"/>
     <w:p>
       <w:pPr>
         <w:pStyle w:val="Bibliography"/>
@@ -26514,8 +26512,8 @@
         <w:t xml:space="preserve">. Vancouver: UBC Press.</w:t>
       </w:r>
     </w:p>
-    <w:bookmarkEnd w:id="117"/>
-    <w:bookmarkStart w:id="119" w:name="ref-GuareschiEtAlHow2014"/>
+    <w:bookmarkEnd w:id="116"/>
+    <w:bookmarkStart w:id="118" w:name="ref-GuareschiEtAlHow2014"/>
     <w:p>
       <w:pPr>
         <w:pStyle w:val="Bibliography"/>
@@ -26548,7 +26546,7 @@
       <w:r>
         <w:t xml:space="preserve"> </w:t>
       </w:r>
-      <w:hyperlink r:id="rId118">
+      <w:hyperlink r:id="rId117">
         <w:r>
           <w:rPr>
             <w:rStyle w:val="Hyperlink"/>
@@ -26560,8 +26558,8 @@
         <w:t xml:space="preserve">.</w:t>
       </w:r>
     </w:p>
-    <w:bookmarkEnd w:id="119"/>
-    <w:bookmarkStart w:id="121" w:name="ref-GuedesEtAlArtificial2020"/>
+    <w:bookmarkEnd w:id="118"/>
+    <w:bookmarkStart w:id="120" w:name="ref-GuedesEtAlArtificial2020"/>
     <w:p>
       <w:pPr>
         <w:pStyle w:val="Bibliography"/>
@@ -26606,7 +26604,7 @@
       <w:r>
         <w:t xml:space="preserve"> </w:t>
       </w:r>
-      <w:hyperlink r:id="rId120">
+      <w:hyperlink r:id="rId119">
         <w:r>
           <w:rPr>
             <w:rStyle w:val="Hyperlink"/>
@@ -26618,8 +26616,8 @@
         <w:t xml:space="preserve">.</w:t>
       </w:r>
     </w:p>
-    <w:bookmarkEnd w:id="121"/>
-    <w:bookmarkStart w:id="123" w:name="ref-HainEtAlUsing2018"/>
+    <w:bookmarkEnd w:id="120"/>
+    <w:bookmarkStart w:id="122" w:name="ref-HainEtAlUsing2018"/>
     <w:p>
       <w:pPr>
         <w:pStyle w:val="Bibliography"/>
@@ -26652,7 +26650,7 @@
       <w:r>
         <w:t xml:space="preserve"> </w:t>
       </w:r>
-      <w:hyperlink r:id="rId122">
+      <w:hyperlink r:id="rId121">
         <w:r>
           <w:rPr>
             <w:rStyle w:val="Hyperlink"/>
@@ -26664,8 +26662,8 @@
         <w:t xml:space="preserve">.</w:t>
       </w:r>
     </w:p>
-    <w:bookmarkEnd w:id="123"/>
-    <w:bookmarkStart w:id="125" w:name="ref-HaleEtAlMy2023"/>
+    <w:bookmarkEnd w:id="122"/>
+    <w:bookmarkStart w:id="124" w:name="ref-HaleEtAlMy2023"/>
     <w:p>
       <w:pPr>
         <w:pStyle w:val="Bibliography"/>
@@ -26710,7 +26708,7 @@
       <w:r>
         <w:t xml:space="preserve"> </w:t>
       </w:r>
-      <w:hyperlink r:id="rId124">
+      <w:hyperlink r:id="rId123">
         <w:r>
           <w:rPr>
             <w:rStyle w:val="Hyperlink"/>
@@ -26722,8 +26720,8 @@
         <w:t xml:space="preserve">.</w:t>
       </w:r>
     </w:p>
-    <w:bookmarkEnd w:id="125"/>
-    <w:bookmarkStart w:id="127" w:name="ref-HanEtAlEcohydrological2015"/>
+    <w:bookmarkEnd w:id="124"/>
+    <w:bookmarkStart w:id="126" w:name="ref-HanEtAlEcohydrological2015"/>
     <w:p>
       <w:pPr>
         <w:pStyle w:val="Bibliography"/>
@@ -26756,7 +26754,7 @@
       <w:r>
         <w:t xml:space="preserve"> </w:t>
       </w:r>
-      <w:hyperlink r:id="rId126">
+      <w:hyperlink r:id="rId125">
         <w:r>
           <w:rPr>
             <w:rStyle w:val="Hyperlink"/>
@@ -26768,8 +26766,8 @@
         <w:t xml:space="preserve">.</w:t>
       </w:r>
     </w:p>
-    <w:bookmarkEnd w:id="127"/>
-    <w:bookmarkStart w:id="128" w:name="ref-HarterHinesSCOTT2008"/>
+    <w:bookmarkEnd w:id="126"/>
+    <w:bookmarkStart w:id="127" w:name="ref-HarterHinesSCOTT2008"/>
     <w:p>
       <w:pPr>
         <w:pStyle w:val="Bibliography"/>
@@ -26796,8 +26794,8 @@
         <w:t xml:space="preserve">University of California, Davis.</w:t>
       </w:r>
     </w:p>
-    <w:bookmarkEnd w:id="128"/>
-    <w:bookmarkStart w:id="130" w:name="ref-HerbstEtAlDrought2019"/>
+    <w:bookmarkEnd w:id="127"/>
+    <w:bookmarkStart w:id="129" w:name="ref-HerbstEtAlDrought2019"/>
     <w:p>
       <w:pPr>
         <w:pStyle w:val="Bibliography"/>
@@ -26830,7 +26828,7 @@
       <w:r>
         <w:t xml:space="preserve"> </w:t>
       </w:r>
-      <w:hyperlink r:id="rId129">
+      <w:hyperlink r:id="rId128">
         <w:r>
           <w:rPr>
             <w:rStyle w:val="Hyperlink"/>
@@ -26842,8 +26840,8 @@
         <w:t xml:space="preserve">.</w:t>
       </w:r>
     </w:p>
-    <w:bookmarkEnd w:id="130"/>
-    <w:bookmarkStart w:id="131" w:name="ref-HuntEtAlOceanic1999"/>
+    <w:bookmarkEnd w:id="129"/>
+    <w:bookmarkStart w:id="130" w:name="ref-HuntEtAlOceanic1999"/>
     <w:p>
       <w:pPr>
         <w:pStyle w:val="Bibliography"/>
@@ -26895,8 +26893,8 @@
         <w:t xml:space="preserve">97 (3): 717–21.</w:t>
       </w:r>
     </w:p>
-    <w:bookmarkEnd w:id="131"/>
-    <w:bookmarkStart w:id="133" w:name="ref-KevicEtAlEffects2018"/>
+    <w:bookmarkEnd w:id="130"/>
+    <w:bookmarkStart w:id="132" w:name="ref-KevicEtAlEffects2018"/>
     <w:p>
       <w:pPr>
         <w:pStyle w:val="Bibliography"/>
@@ -26929,7 +26927,7 @@
       <w:r>
         <w:t xml:space="preserve"> </w:t>
       </w:r>
-      <w:hyperlink r:id="rId132">
+      <w:hyperlink r:id="rId131">
         <w:r>
           <w:rPr>
             <w:rStyle w:val="Hyperlink"/>
@@ -26941,8 +26939,8 @@
         <w:t xml:space="preserve">.</w:t>
       </w:r>
     </w:p>
-    <w:bookmarkEnd w:id="133"/>
-    <w:bookmarkStart w:id="134" w:name="ref-KnechtleGiudice20192020"/>
+    <w:bookmarkEnd w:id="132"/>
+    <w:bookmarkStart w:id="133" w:name="ref-KnechtleGiudice20192020"/>
     <w:p>
       <w:pPr>
         <w:pStyle w:val="Bibliography"/>
@@ -26975,8 +26973,8 @@
         <w:t xml:space="preserve">.</w:t>
       </w:r>
     </w:p>
-    <w:bookmarkEnd w:id="134"/>
-    <w:bookmarkStart w:id="136" w:name="ref-KonradEtAlLargescale2011"/>
+    <w:bookmarkEnd w:id="133"/>
+    <w:bookmarkStart w:id="135" w:name="ref-KonradEtAlLargescale2011"/>
     <w:p>
       <w:pPr>
         <w:pStyle w:val="Bibliography"/>
@@ -27030,7 +27028,7 @@
       <w:r>
         <w:t xml:space="preserve"> </w:t>
       </w:r>
-      <w:hyperlink r:id="rId135">
+      <w:hyperlink r:id="rId134">
         <w:r>
           <w:rPr>
             <w:rStyle w:val="Hyperlink"/>
@@ -27042,8 +27040,8 @@
         <w:t xml:space="preserve">.</w:t>
       </w:r>
     </w:p>
-    <w:bookmarkEnd w:id="136"/>
-    <w:bookmarkStart w:id="138" w:name="ref-LamourouxOlivierTesting2015"/>
+    <w:bookmarkEnd w:id="135"/>
+    <w:bookmarkStart w:id="137" w:name="ref-LamourouxOlivierTesting2015"/>
     <w:p>
       <w:pPr>
         <w:pStyle w:val="Bibliography"/>
@@ -27112,7 +27110,7 @@
       <w:r>
         <w:t xml:space="preserve"> </w:t>
       </w:r>
-      <w:hyperlink r:id="rId137">
+      <w:hyperlink r:id="rId136">
         <w:r>
           <w:rPr>
             <w:rStyle w:val="Hyperlink"/>
@@ -27124,8 +27122,8 @@
         <w:t xml:space="preserve">.</w:t>
       </w:r>
     </w:p>
-    <w:bookmarkEnd w:id="138"/>
-    <w:bookmarkStart w:id="140" w:name="ref-LarsenEtAlCombining2021"/>
+    <w:bookmarkEnd w:id="137"/>
+    <w:bookmarkStart w:id="139" w:name="ref-LarsenEtAlCombining2021"/>
     <w:p>
       <w:pPr>
         <w:pStyle w:val="Bibliography"/>
@@ -27221,7 +27219,7 @@
       <w:r>
         <w:t xml:space="preserve"> </w:t>
       </w:r>
-      <w:hyperlink r:id="rId139">
+      <w:hyperlink r:id="rId138">
         <w:r>
           <w:rPr>
             <w:rStyle w:val="Hyperlink"/>
@@ -27233,8 +27231,8 @@
         <w:t xml:space="preserve">.</w:t>
       </w:r>
     </w:p>
-    <w:bookmarkEnd w:id="140"/>
-    <w:bookmarkStart w:id="142" w:name="ref-LuedersMcManamaySpecies2023"/>
+    <w:bookmarkEnd w:id="139"/>
+    <w:bookmarkStart w:id="141" w:name="ref-LuedersMcManamaySpecies2023"/>
     <w:p>
       <w:pPr>
         <w:pStyle w:val="Bibliography"/>
@@ -27267,7 +27265,7 @@
       <w:r>
         <w:t xml:space="preserve"> </w:t>
       </w:r>
-      <w:hyperlink r:id="rId141">
+      <w:hyperlink r:id="rId140">
         <w:r>
           <w:rPr>
             <w:rStyle w:val="Hyperlink"/>
@@ -27279,8 +27277,8 @@
         <w:t xml:space="preserve">.</w:t>
       </w:r>
     </w:p>
-    <w:bookmarkEnd w:id="142"/>
-    <w:bookmarkStart w:id="144" w:name="ref-MackGeology1958"/>
+    <w:bookmarkEnd w:id="141"/>
+    <w:bookmarkStart w:id="143" w:name="ref-MackGeology1958"/>
     <w:p>
       <w:pPr>
         <w:pStyle w:val="Bibliography"/>
@@ -27330,7 +27328,7 @@
       <w:r>
         <w:t xml:space="preserve"> </w:t>
       </w:r>
-      <w:hyperlink r:id="rId143">
+      <w:hyperlink r:id="rId142">
         <w:r>
           <w:rPr>
             <w:rStyle w:val="Hyperlink"/>
@@ -27342,8 +27340,8 @@
         <w:t xml:space="preserve">.</w:t>
       </w:r>
     </w:p>
-    <w:bookmarkEnd w:id="144"/>
-    <w:bookmarkStart w:id="145" w:name="ref-MagranetScott2015a"/>
+    <w:bookmarkEnd w:id="143"/>
+    <w:bookmarkStart w:id="144" w:name="ref-MagranetScott2015a"/>
     <w:p>
       <w:pPr>
         <w:pStyle w:val="Bibliography"/>
@@ -27373,8 +27371,8 @@
         <w:t xml:space="preserve">Etna, CA: Siskiyou Resource Conservation District.</w:t>
       </w:r>
     </w:p>
-    <w:bookmarkEnd w:id="145"/>
-    <w:bookmarkStart w:id="146" w:name="ref-MagranetScott2017"/>
+    <w:bookmarkEnd w:id="144"/>
+    <w:bookmarkStart w:id="145" w:name="ref-MagranetScott2017"/>
     <w:p>
       <w:pPr>
         <w:pStyle w:val="Bibliography"/>
@@ -27404,8 +27402,8 @@
         <w:t xml:space="preserve">Etna, CA: Siskiyou Resource Conservation District.</w:t>
       </w:r>
     </w:p>
-    <w:bookmarkEnd w:id="146"/>
-    <w:bookmarkStart w:id="147" w:name="ref-MansfieldEtAlKlamath2012"/>
+    <w:bookmarkEnd w:id="145"/>
+    <w:bookmarkStart w:id="146" w:name="ref-MansfieldEtAlKlamath2012"/>
     <w:p>
       <w:pPr>
         <w:pStyle w:val="Bibliography"/>
@@ -27429,8 +27427,8 @@
         <w:t xml:space="preserve">.”</w:t>
       </w:r>
     </w:p>
-    <w:bookmarkEnd w:id="147"/>
-    <w:bookmarkStart w:id="149" w:name="ref-MazorEtAlTools2018"/>
+    <w:bookmarkEnd w:id="146"/>
+    <w:bookmarkStart w:id="148" w:name="ref-MazorEtAlTools2018"/>
     <w:p>
       <w:pPr>
         <w:pStyle w:val="Bibliography"/>
@@ -27475,7 +27473,7 @@
       <w:r>
         <w:t xml:space="preserve"> </w:t>
       </w:r>
-      <w:hyperlink r:id="rId148">
+      <w:hyperlink r:id="rId147">
         <w:r>
           <w:rPr>
             <w:rStyle w:val="Hyperlink"/>
@@ -27487,8 +27485,8 @@
         <w:t xml:space="preserve">.</w:t>
       </w:r>
     </w:p>
-    <w:bookmarkEnd w:id="149"/>
-    <w:bookmarkStart w:id="150" w:name="ref-McMahonHabitat1983"/>
+    <w:bookmarkEnd w:id="148"/>
+    <w:bookmarkStart w:id="149" w:name="ref-McMahonHabitat1983"/>
     <w:p>
       <w:pPr>
         <w:pStyle w:val="Bibliography"/>
@@ -27536,8 +27534,8 @@
         <w:t xml:space="preserve">.</w:t>
       </w:r>
     </w:p>
-    <w:bookmarkEnd w:id="150"/>
-    <w:bookmarkStart w:id="152" w:name="ref-McManamayFrimpongHydrologic2015"/>
+    <w:bookmarkEnd w:id="149"/>
+    <w:bookmarkStart w:id="151" w:name="ref-McManamayFrimpongHydrologic2015"/>
     <w:p>
       <w:pPr>
         <w:pStyle w:val="Bibliography"/>
@@ -27579,7 +27577,7 @@
       <w:r>
         <w:t xml:space="preserve"> </w:t>
       </w:r>
-      <w:hyperlink r:id="rId151">
+      <w:hyperlink r:id="rId150">
         <w:r>
           <w:rPr>
             <w:rStyle w:val="Hyperlink"/>
@@ -27591,8 +27589,8 @@
         <w:t xml:space="preserve">.</w:t>
       </w:r>
     </w:p>
-    <w:bookmarkEnd w:id="152"/>
-    <w:bookmarkStart w:id="154" w:name="ref-McManamayEtAlApplication2013"/>
+    <w:bookmarkEnd w:id="151"/>
+    <w:bookmarkStart w:id="153" w:name="ref-McManamayEtAlApplication2013"/>
     <w:p>
       <w:pPr>
         <w:pStyle w:val="Bibliography"/>
@@ -27667,7 +27665,7 @@
       <w:r>
         <w:t xml:space="preserve"> </w:t>
       </w:r>
-      <w:hyperlink r:id="rId153">
+      <w:hyperlink r:id="rId152">
         <w:r>
           <w:rPr>
             <w:rStyle w:val="Hyperlink"/>
@@ -27679,8 +27677,8 @@
         <w:t xml:space="preserve">.</w:t>
       </w:r>
     </w:p>
-    <w:bookmarkEnd w:id="154"/>
-    <w:bookmarkStart w:id="156" w:name="ref-Mellado-DiazEtAlExploring2019"/>
+    <w:bookmarkEnd w:id="153"/>
+    <w:bookmarkStart w:id="155" w:name="ref-Mellado-DiazEtAlExploring2019"/>
     <w:p>
       <w:pPr>
         <w:pStyle w:val="Bibliography"/>
@@ -27713,7 +27711,7 @@
       <w:r>
         <w:t xml:space="preserve"> </w:t>
       </w:r>
-      <w:hyperlink r:id="rId155">
+      <w:hyperlink r:id="rId154">
         <w:r>
           <w:rPr>
             <w:rStyle w:val="Hyperlink"/>
@@ -27725,8 +27723,8 @@
         <w:t xml:space="preserve">.</w:t>
       </w:r>
     </w:p>
-    <w:bookmarkEnd w:id="156"/>
-    <w:bookmarkStart w:id="158" w:name="ref-MonkEtAlMacroinvertebrate2008"/>
+    <w:bookmarkEnd w:id="155"/>
+    <w:bookmarkStart w:id="157" w:name="ref-MonkEtAlMacroinvertebrate2008"/>
     <w:p>
       <w:pPr>
         <w:pStyle w:val="Bibliography"/>
@@ -27759,7 +27757,7 @@
       <w:r>
         <w:t xml:space="preserve"> </w:t>
       </w:r>
-      <w:hyperlink r:id="rId157">
+      <w:hyperlink r:id="rId156">
         <w:r>
           <w:rPr>
             <w:rStyle w:val="Hyperlink"/>
@@ -27771,8 +27769,8 @@
         <w:t xml:space="preserve">.</w:t>
       </w:r>
     </w:p>
-    <w:bookmarkEnd w:id="158"/>
-    <w:bookmarkStart w:id="160" w:name="ref-MonkEtAlFlow2006"/>
+    <w:bookmarkEnd w:id="157"/>
+    <w:bookmarkStart w:id="159" w:name="ref-MonkEtAlFlow2006"/>
     <w:p>
       <w:pPr>
         <w:pStyle w:val="Bibliography"/>
@@ -27805,7 +27803,7 @@
       <w:r>
         <w:t xml:space="preserve"> </w:t>
       </w:r>
-      <w:hyperlink r:id="rId159">
+      <w:hyperlink r:id="rId158">
         <w:r>
           <w:rPr>
             <w:rStyle w:val="Hyperlink"/>
@@ -27817,8 +27815,8 @@
         <w:t xml:space="preserve">.</w:t>
       </w:r>
     </w:p>
-    <w:bookmarkEnd w:id="160"/>
-    <w:bookmarkStart w:id="161" w:name="ref-MoyleCoho2002"/>
+    <w:bookmarkEnd w:id="159"/>
+    <w:bookmarkStart w:id="160" w:name="ref-MoyleCoho2002"/>
     <w:p>
       <w:pPr>
         <w:pStyle w:val="Bibliography"/>
@@ -27921,8 +27919,8 @@
         <w:t xml:space="preserve">, 245–51. University of California Press.</w:t>
       </w:r>
     </w:p>
-    <w:bookmarkEnd w:id="161"/>
-    <w:bookmarkStart w:id="163" w:name="ref-NickelsonEtAlSeasonal1992"/>
+    <w:bookmarkEnd w:id="160"/>
+    <w:bookmarkStart w:id="162" w:name="ref-NickelsonEtAlSeasonal1992"/>
     <w:p>
       <w:pPr>
         <w:pStyle w:val="Bibliography"/>
@@ -28009,7 +28007,7 @@
       <w:r>
         <w:t xml:space="preserve"> </w:t>
       </w:r>
-      <w:hyperlink r:id="rId162">
+      <w:hyperlink r:id="rId161">
         <w:r>
           <w:rPr>
             <w:rStyle w:val="Hyperlink"/>
@@ -28021,8 +28019,8 @@
         <w:t xml:space="preserve">.</w:t>
       </w:r>
     </w:p>
-    <w:bookmarkEnd w:id="163"/>
-    <w:bookmarkStart w:id="164" w:name="Xe2c8612023dd6e3571677294fc089e407644bae"/>
+    <w:bookmarkEnd w:id="162"/>
+    <w:bookmarkStart w:id="163" w:name="Xe2c8612023dd6e3571677294fc089e407644bae"/>
     <w:p>
       <w:pPr>
         <w:pStyle w:val="Bibliography"/>
@@ -28088,8 +28086,8 @@
         <w:t xml:space="preserve">Santa Rosa, CA.</w:t>
       </w:r>
     </w:p>
-    <w:bookmarkEnd w:id="164"/>
-    <w:bookmarkStart w:id="165" w:name="X1108f2f3feec4f73e473bf3810dce174cd46930"/>
+    <w:bookmarkEnd w:id="163"/>
+    <w:bookmarkStart w:id="164" w:name="X1108f2f3feec4f73e473bf3810dce174cd46930"/>
     <w:p>
       <w:pPr>
         <w:pStyle w:val="Bibliography"/>
@@ -28129,8 +28127,8 @@
         <w:t xml:space="preserve">. https://www.waterboards.ca.gov/northcoast/water_issues/programs/tmdls/scott_river/060307/bpl/Basin_Plan_Language.pdf.</w:t>
       </w:r>
     </w:p>
-    <w:bookmarkEnd w:id="165"/>
-    <w:bookmarkStart w:id="167" w:name="ref-PeekEtAlIdentifying2022"/>
+    <w:bookmarkEnd w:id="164"/>
+    <w:bookmarkStart w:id="166" w:name="ref-PeekEtAlIdentifying2022"/>
     <w:p>
       <w:pPr>
         <w:pStyle w:val="Bibliography"/>
@@ -28184,7 +28182,7 @@
       <w:r>
         <w:t xml:space="preserve"> </w:t>
       </w:r>
-      <w:hyperlink r:id="rId166">
+      <w:hyperlink r:id="rId165">
         <w:r>
           <w:rPr>
             <w:rStyle w:val="Hyperlink"/>
@@ -28196,8 +28194,8 @@
         <w:t xml:space="preserve">.</w:t>
       </w:r>
     </w:p>
-    <w:bookmarkEnd w:id="167"/>
-    <w:bookmarkStart w:id="169" w:name="ref-PetersonFreemanIntegrating2016"/>
+    <w:bookmarkEnd w:id="166"/>
+    <w:bookmarkStart w:id="168" w:name="ref-PetersonFreemanIntegrating2016"/>
     <w:p>
       <w:pPr>
         <w:pStyle w:val="Bibliography"/>
@@ -28230,7 +28228,7 @@
       <w:r>
         <w:t xml:space="preserve"> </w:t>
       </w:r>
-      <w:hyperlink r:id="rId168">
+      <w:hyperlink r:id="rId167">
         <w:r>
           <w:rPr>
             <w:rStyle w:val="Hyperlink"/>
@@ -28242,8 +28240,8 @@
         <w:t xml:space="preserve">.</w:t>
       </w:r>
     </w:p>
-    <w:bookmarkEnd w:id="169"/>
-    <w:bookmarkStart w:id="171" w:name="ref-PoffEtAlEcological2010"/>
+    <w:bookmarkEnd w:id="168"/>
+    <w:bookmarkStart w:id="170" w:name="ref-PoffEtAlEcological2010"/>
     <w:p>
       <w:pPr>
         <w:pStyle w:val="Bibliography"/>
@@ -28282,7 +28280,7 @@
       <w:r>
         <w:t xml:space="preserve"> </w:t>
       </w:r>
-      <w:hyperlink r:id="rId170">
+      <w:hyperlink r:id="rId169">
         <w:r>
           <w:rPr>
             <w:rStyle w:val="Hyperlink"/>
@@ -28294,8 +28292,8 @@
         <w:t xml:space="preserve">.</w:t>
       </w:r>
     </w:p>
-    <w:bookmarkEnd w:id="171"/>
-    <w:bookmarkStart w:id="173" w:name="ref-QianEtAlEffects2016"/>
+    <w:bookmarkEnd w:id="170"/>
+    <w:bookmarkStart w:id="172" w:name="ref-QianEtAlEffects2016"/>
     <w:p>
       <w:pPr>
         <w:pStyle w:val="Bibliography"/>
@@ -28361,7 +28359,7 @@
       <w:r>
         <w:t xml:space="preserve"> </w:t>
       </w:r>
-      <w:hyperlink r:id="rId172">
+      <w:hyperlink r:id="rId171">
         <w:r>
           <w:rPr>
             <w:rStyle w:val="Hyperlink"/>
@@ -28373,8 +28371,8 @@
         <w:t xml:space="preserve">.</w:t>
       </w:r>
     </w:p>
-    <w:bookmarkEnd w:id="173"/>
-    <w:bookmarkStart w:id="175" w:name="ref-QuinonesEtAlPotential2014"/>
+    <w:bookmarkEnd w:id="172"/>
+    <w:bookmarkStart w:id="174" w:name="ref-QuinonesEtAlPotential2014"/>
     <w:p>
       <w:pPr>
         <w:pStyle w:val="Bibliography"/>
@@ -28497,7 +28495,7 @@
       <w:r>
         <w:t xml:space="preserve"> </w:t>
       </w:r>
-      <w:hyperlink r:id="rId174">
+      <w:hyperlink r:id="rId173">
         <w:r>
           <w:rPr>
             <w:rStyle w:val="Hyperlink"/>
@@ -28509,8 +28507,8 @@
         <w:t xml:space="preserve">.</w:t>
       </w:r>
     </w:p>
-    <w:bookmarkEnd w:id="175"/>
-    <w:bookmarkStart w:id="177" w:name="ref-RichterEtAlCollaborative2006"/>
+    <w:bookmarkEnd w:id="174"/>
+    <w:bookmarkStart w:id="176" w:name="ref-RichterEtAlCollaborative2006"/>
     <w:p>
       <w:pPr>
         <w:pStyle w:val="Bibliography"/>
@@ -28543,7 +28541,7 @@
       <w:r>
         <w:t xml:space="preserve"> </w:t>
       </w:r>
-      <w:hyperlink r:id="rId176">
+      <w:hyperlink r:id="rId175">
         <w:r>
           <w:rPr>
             <w:rStyle w:val="Hyperlink"/>
@@ -28555,8 +28553,8 @@
         <w:t xml:space="preserve">.</w:t>
       </w:r>
     </w:p>
-    <w:bookmarkEnd w:id="177"/>
-    <w:bookmarkStart w:id="179" w:name="ref-RiisEtAlVegetation2008"/>
+    <w:bookmarkEnd w:id="176"/>
+    <w:bookmarkStart w:id="178" w:name="ref-RiisEtAlVegetation2008"/>
     <w:p>
       <w:pPr>
         <w:pStyle w:val="Bibliography"/>
@@ -28589,7 +28587,7 @@
       <w:r>
         <w:t xml:space="preserve"> </w:t>
       </w:r>
-      <w:hyperlink r:id="rId178">
+      <w:hyperlink r:id="rId177">
         <w:r>
           <w:rPr>
             <w:rStyle w:val="Hyperlink"/>
@@ -28601,8 +28599,8 @@
         <w:t xml:space="preserve">.</w:t>
       </w:r>
     </w:p>
-    <w:bookmarkEnd w:id="179"/>
-    <w:bookmarkStart w:id="181" w:name="ref-RosenfeldDeveloping2017"/>
+    <w:bookmarkEnd w:id="178"/>
+    <w:bookmarkStart w:id="180" w:name="ref-RosenfeldDeveloping2017"/>
     <w:p>
       <w:pPr>
         <w:pStyle w:val="Bibliography"/>
@@ -28647,7 +28645,7 @@
       <w:r>
         <w:t xml:space="preserve"> </w:t>
       </w:r>
-      <w:hyperlink r:id="rId180">
+      <w:hyperlink r:id="rId179">
         <w:r>
           <w:rPr>
             <w:rStyle w:val="Hyperlink"/>
@@ -28659,8 +28657,8 @@
         <w:t xml:space="preserve">.</w:t>
       </w:r>
     </w:p>
-    <w:bookmarkEnd w:id="181"/>
-    <w:bookmarkStart w:id="183" w:name="ref-SabyEtAlSensitivity2022"/>
+    <w:bookmarkEnd w:id="180"/>
+    <w:bookmarkStart w:id="182" w:name="ref-SabyEtAlSensitivity2022"/>
     <w:p>
       <w:pPr>
         <w:pStyle w:val="Bibliography"/>
@@ -28726,7 +28724,7 @@
       <w:r>
         <w:t xml:space="preserve"> </w:t>
       </w:r>
-      <w:hyperlink r:id="rId182">
+      <w:hyperlink r:id="rId181">
         <w:r>
           <w:rPr>
             <w:rStyle w:val="Hyperlink"/>
@@ -28738,8 +28736,8 @@
         <w:t xml:space="preserve">.</w:t>
       </w:r>
     </w:p>
-    <w:bookmarkEnd w:id="183"/>
-    <w:bookmarkStart w:id="184" w:name="X334218043bd9d5b07a848a610917fcfef0168db"/>
+    <w:bookmarkEnd w:id="182"/>
+    <w:bookmarkStart w:id="183" w:name="X334218043bd9d5b07a848a610917fcfef0168db"/>
     <w:p>
       <w:pPr>
         <w:pStyle w:val="Bibliography"/>
@@ -28769,8 +28767,8 @@
         <w:t xml:space="preserve">Siskiyou County.</w:t>
       </w:r>
     </w:p>
-    <w:bookmarkEnd w:id="184"/>
-    <w:bookmarkStart w:id="186" w:name="ref-SinnathambyEtAlEcohydrological2018"/>
+    <w:bookmarkEnd w:id="183"/>
+    <w:bookmarkStart w:id="185" w:name="ref-SinnathambyEtAlEcohydrological2018"/>
     <w:p>
       <w:pPr>
         <w:pStyle w:val="Bibliography"/>
@@ -28815,7 +28813,7 @@
       <w:r>
         <w:t xml:space="preserve"> </w:t>
       </w:r>
-      <w:hyperlink r:id="rId185">
+      <w:hyperlink r:id="rId184">
         <w:r>
           <w:rPr>
             <w:rStyle w:val="Hyperlink"/>
@@ -28827,8 +28825,8 @@
         <w:t xml:space="preserve">.</w:t>
       </w:r>
     </w:p>
-    <w:bookmarkEnd w:id="186"/>
-    <w:bookmarkStart w:id="187" w:name="ref-SiskiyouCountyScott2021"/>
+    <w:bookmarkEnd w:id="185"/>
+    <w:bookmarkStart w:id="186" w:name="ref-SiskiyouCountyScott2021"/>
     <w:p>
       <w:pPr>
         <w:pStyle w:val="Bibliography"/>
@@ -28865,8 +28863,8 @@
         <w:t xml:space="preserve">. https://www.co.siskiyou.ca.us/naturalresources/page/scott-valley-final-gsp.</w:t>
       </w:r>
     </w:p>
-    <w:bookmarkEnd w:id="187"/>
-    <w:bookmarkStart w:id="188" w:name="Xfb2f30bfeb975733173d4f54503165ae434e004"/>
+    <w:bookmarkEnd w:id="186"/>
+    <w:bookmarkStart w:id="187" w:name="Xfb2f30bfeb975733173d4f54503165ae434e004"/>
     <w:p>
       <w:pPr>
         <w:pStyle w:val="Bibliography"/>
@@ -28902,8 +28900,8 @@
         <w:t xml:space="preserve">Etna, CA: Siskiyou Resource Conservation District.</w:t>
       </w:r>
     </w:p>
-    <w:bookmarkEnd w:id="188"/>
-    <w:bookmarkStart w:id="190" w:name="ref-Stewart-KosterEtAlFish2011"/>
+    <w:bookmarkEnd w:id="187"/>
+    <w:bookmarkStart w:id="189" w:name="ref-Stewart-KosterEtAlFish2011"/>
     <w:p>
       <w:pPr>
         <w:pStyle w:val="Bibliography"/>
@@ -28954,7 +28952,7 @@
       <w:r>
         <w:t xml:space="preserve"> </w:t>
       </w:r>
-      <w:hyperlink r:id="rId189">
+      <w:hyperlink r:id="rId188">
         <w:r>
           <w:rPr>
             <w:rStyle w:val="Hyperlink"/>
@@ -28966,8 +28964,8 @@
         <w:t xml:space="preserve">.</w:t>
       </w:r>
     </w:p>
-    <w:bookmarkEnd w:id="190"/>
-    <w:bookmarkStart w:id="192" w:name="ref-TesfayeEtAlClimatic2017"/>
+    <w:bookmarkEnd w:id="189"/>
+    <w:bookmarkStart w:id="191" w:name="ref-TesfayeEtAlClimatic2017"/>
     <w:p>
       <w:pPr>
         <w:pStyle w:val="Bibliography"/>
@@ -29009,7 +29007,7 @@
       <w:r>
         <w:t xml:space="preserve"> </w:t>
       </w:r>
-      <w:hyperlink r:id="rId191">
+      <w:hyperlink r:id="rId190">
         <w:r>
           <w:rPr>
             <w:rStyle w:val="Hyperlink"/>
@@ -29021,8 +29019,8 @@
         <w:t xml:space="preserve">.</w:t>
       </w:r>
     </w:p>
-    <w:bookmarkEnd w:id="192"/>
-    <w:bookmarkStart w:id="194" w:name="ref-TharmeGlobal2003"/>
+    <w:bookmarkEnd w:id="191"/>
+    <w:bookmarkStart w:id="193" w:name="ref-TharmeGlobal2003"/>
     <w:p>
       <w:pPr>
         <w:pStyle w:val="Bibliography"/>
@@ -29055,7 +29053,7 @@
       <w:r>
         <w:t xml:space="preserve"> </w:t>
       </w:r>
-      <w:hyperlink r:id="rId193">
+      <w:hyperlink r:id="rId192">
         <w:r>
           <w:rPr>
             <w:rStyle w:val="Hyperlink"/>
@@ -29067,8 +29065,8 @@
         <w:t xml:space="preserve">.</w:t>
       </w:r>
     </w:p>
-    <w:bookmarkEnd w:id="194"/>
-    <w:bookmarkStart w:id="196" w:name="ref-TolleyEtAlSensitivity2019"/>
+    <w:bookmarkEnd w:id="193"/>
+    <w:bookmarkStart w:id="195" w:name="ref-TolleyEtAlSensitivity2019"/>
     <w:p>
       <w:pPr>
         <w:pStyle w:val="Bibliography"/>
@@ -29164,7 +29162,7 @@
       <w:r>
         <w:t xml:space="preserve"> </w:t>
       </w:r>
-      <w:hyperlink r:id="rId195">
+      <w:hyperlink r:id="rId194">
         <w:r>
           <w:rPr>
             <w:rStyle w:val="Hyperlink"/>
@@ -29176,8 +29174,8 @@
         <w:t xml:space="preserve">.</w:t>
       </w:r>
     </w:p>
-    <w:bookmarkEnd w:id="196"/>
-    <w:bookmarkStart w:id="197" w:name="ref-WainwrightEtAlCCIEA2013"/>
+    <w:bookmarkEnd w:id="195"/>
+    <w:bookmarkStart w:id="196" w:name="ref-WainwrightEtAlCCIEA2013"/>
     <w:p>
       <w:pPr>
         <w:pStyle w:val="Bibliography"/>
@@ -29255,8 +29253,8 @@
         <w:t xml:space="preserve">National Marine Fisheries Service.</w:t>
       </w:r>
     </w:p>
-    <w:bookmarkEnd w:id="197"/>
-    <w:bookmarkStart w:id="199" w:name="ref-WebbEtAlAdaptive2018"/>
+    <w:bookmarkEnd w:id="196"/>
+    <w:bookmarkStart w:id="198" w:name="ref-WebbEtAlAdaptive2018"/>
     <w:p>
       <w:pPr>
         <w:pStyle w:val="Bibliography"/>
@@ -29310,7 +29308,7 @@
       <w:r>
         <w:t xml:space="preserve"> </w:t>
       </w:r>
-      <w:hyperlink r:id="rId198">
+      <w:hyperlink r:id="rId197">
         <w:r>
           <w:rPr>
             <w:rStyle w:val="Hyperlink"/>
@@ -29322,8 +29320,8 @@
         <w:t xml:space="preserve">.</w:t>
       </w:r>
     </w:p>
-    <w:bookmarkEnd w:id="199"/>
-    <w:bookmarkStart w:id="201" w:name="ref-WelchEtAlSynthesis2021"/>
+    <w:bookmarkEnd w:id="198"/>
+    <w:bookmarkStart w:id="200" w:name="ref-WelchEtAlSynthesis2021"/>
     <w:p>
       <w:pPr>
         <w:pStyle w:val="Bibliography"/>
@@ -29386,7 +29384,7 @@
       <w:r>
         <w:t xml:space="preserve"> </w:t>
       </w:r>
-      <w:hyperlink r:id="rId200">
+      <w:hyperlink r:id="rId199">
         <w:r>
           <w:rPr>
             <w:rStyle w:val="Hyperlink"/>
@@ -29398,8 +29396,8 @@
         <w:t xml:space="preserve">.</w:t>
       </w:r>
     </w:p>
-    <w:bookmarkEnd w:id="201"/>
-    <w:bookmarkStart w:id="203" w:name="ref-WhiteEtAlMacroinvertebrate2018"/>
+    <w:bookmarkEnd w:id="200"/>
+    <w:bookmarkStart w:id="202" w:name="ref-WhiteEtAlMacroinvertebrate2018"/>
     <w:p>
       <w:pPr>
         <w:pStyle w:val="Bibliography"/>
@@ -29432,7 +29430,7 @@
       <w:r>
         <w:t xml:space="preserve"> </w:t>
       </w:r>
-      <w:hyperlink r:id="rId202">
+      <w:hyperlink r:id="rId201">
         <w:r>
           <w:rPr>
             <w:rStyle w:val="Hyperlink"/>
@@ -29444,8 +29442,8 @@
         <w:t xml:space="preserve">.</w:t>
       </w:r>
     </w:p>
-    <w:bookmarkEnd w:id="203"/>
-    <w:bookmarkStart w:id="205" w:name="ref-YaoEtAlIdentifying2021"/>
+    <w:bookmarkEnd w:id="202"/>
+    <w:bookmarkStart w:id="204" w:name="ref-YaoEtAlIdentifying2021"/>
     <w:p>
       <w:pPr>
         <w:pStyle w:val="Bibliography"/>
@@ -29478,7 +29476,7 @@
       <w:r>
         <w:t xml:space="preserve"> </w:t>
       </w:r>
-      <w:hyperlink r:id="rId204">
+      <w:hyperlink r:id="rId203">
         <w:r>
           <w:rPr>
             <w:rStyle w:val="Hyperlink"/>
@@ -29490,9 +29488,9 @@
         <w:t xml:space="preserve">.</w:t>
       </w:r>
     </w:p>
+    <w:bookmarkEnd w:id="204"/>
     <w:bookmarkEnd w:id="205"/>
     <w:bookmarkEnd w:id="206"/>
-    <w:bookmarkEnd w:id="207"/>
     <w:sectPr/>
   </w:body>
 </w:document>

</xml_diff>